<commit_message>
Added Gantt chart for design stage
git-svn-id: https://svn.cs.biu.ac.il/svn/development/SDK@44 ba1fec17-5bc3-4c1d-a110-6a66ae20c876
</commit_message>
<xml_diff>
--- a/Docs/Miscelanous/R&D-Roadmap.docx
+++ b/Docs/Miscelanous/R&D-Roadmap.docx
@@ -2545,32 +2545,62 @@
     </w:p>
     <w:p>
       <w:pPr>
+        <w:rPr>
+          <w:u w:val="single"/>
+        </w:rPr>
+      </w:pPr>
+      <w:r>
+        <w:rPr>
+          <w:u w:val="single"/>
+        </w:rPr>
+        <w:lastRenderedPageBreak/>
+        <w:t>Design Stage:</w:t>
+      </w:r>
+    </w:p>
+    <w:p>
+      <w:r>
+        <w:t>Follow</w:t>
+      </w:r>
+      <w:r>
+        <w:t>s a Gantt chart:</w:t>
+      </w:r>
+      <w:r>
+        <w:object w:dxaOrig="23492" w:dyaOrig="5475">
+          <v:shapetype id="_x0000_t75" coordsize="21600,21600" o:spt="75" o:preferrelative="t" path="m@4@5l@4@11@9@11@9@5xe" filled="f" stroked="f">
+            <v:stroke joinstyle="miter"/>
+            <v:formulas>
+              <v:f eqn="if lineDrawn pixelLineWidth 0"/>
+              <v:f eqn="sum @0 1 0"/>
+              <v:f eqn="sum 0 0 @1"/>
+              <v:f eqn="prod @2 1 2"/>
+              <v:f eqn="prod @3 21600 pixelWidth"/>
+              <v:f eqn="prod @3 21600 pixelHeight"/>
+              <v:f eqn="sum @0 0 1"/>
+              <v:f eqn="prod @6 1 2"/>
+              <v:f eqn="prod @7 21600 pixelWidth"/>
+              <v:f eqn="sum @8 21600 0"/>
+              <v:f eqn="prod @7 21600 pixelHeight"/>
+              <v:f eqn="sum @10 21600 0"/>
+            </v:formulas>
+            <v:path o:extrusionok="f" gradientshapeok="t" o:connecttype="rect"/>
+            <o:lock v:ext="edit" aspectratio="t"/>
+          </v:shapetype>
+          <v:shape id="_x0000_i1025" type="#_x0000_t75" style="width:933.8pt;height:217.65pt" o:ole="">
+            <v:imagedata r:id="rId13" o:title=""/>
+          </v:shape>
+          <o:OLEObject Type="Embed" ProgID="Visio.Drawing.11" ShapeID="_x0000_i1025" DrawAspect="Content" ObjectID="_1345983446" r:id="rId14"/>
+        </w:object>
+      </w:r>
+      <w:r>
+        <w:t xml:space="preserve"> </w:t>
+      </w:r>
+    </w:p>
+    <w:p/>
+    <w:p>
+      <w:pPr>
         <w:spacing w:before="100" w:beforeAutospacing="1" w:after="100" w:afterAutospacing="1" w:line="240" w:lineRule="auto"/>
-        <w:rPr>
-          <w:rFonts w:ascii="Times New Roman" w:eastAsia="Times New Roman" w:hAnsi="Times New Roman" w:cs="Times New Roman"/>
-          <w:color w:val="000000"/>
-          <w:sz w:val="24"/>
-          <w:szCs w:val="24"/>
-        </w:rPr>
-      </w:pPr>
-    </w:p>
-    <w:p>
-      <w:pPr>
-        <w:spacing w:before="100" w:beforeAutospacing="1" w:after="100" w:afterAutospacing="1" w:line="240" w:lineRule="auto"/>
-        <w:rPr>
-          <w:rFonts w:ascii="Times New Roman" w:eastAsia="Times New Roman" w:hAnsi="Times New Roman" w:cs="Times New Roman"/>
-          <w:color w:val="000000"/>
-          <w:sz w:val="24"/>
-          <w:szCs w:val="24"/>
-        </w:rPr>
-      </w:pPr>
-      <w:r>
-        <w:rPr>
-          <w:rFonts w:ascii="Arial" w:eastAsia="Times New Roman" w:hAnsi="Arial" w:cs="Arial"/>
-          <w:color w:val="000000"/>
-          <w:sz w:val="24"/>
-          <w:szCs w:val="24"/>
-        </w:rPr>
+      </w:pPr>
+      <w:r>
         <w:t> </w:t>
       </w:r>
     </w:p>

</xml_diff>